<commit_message>
Updated AI Automation proposals with new LPW and without LPW versions
</commit_message>
<xml_diff>
--- a/templates/DM Proposal.docx
+++ b/templates/DM Proposal.docx
@@ -401,7 +401,7 @@
           </mc:Choice>
           <mc:Fallback>
             <w:pict>
-              <v:group w14:anchorId="4F2175EE" id="Group 2" o:spid="_x0000_s1026" style="width:449.8pt;height:4.55pt;mso-position-horizontal-relative:char;mso-position-vertical-relative:line" coordsize="57124,577" o:gfxdata="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">
+              <v:group w14:anchorId="283582D4" id="Group 2" o:spid="_x0000_s1026" style="width:449.8pt;height:4.55pt;mso-position-horizontal-relative:char;mso-position-vertical-relative:line" coordsize="57124,577" o:gfxdata="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">
                 <v:shape id="Graphic 3" o:spid="_x0000_s1027" style="position:absolute;left:63;top:63;width:56998;height:451;visibility:visible;mso-wrap-style:square;v-text-anchor:top" coordsize="5699760,45085" o:gfxdata="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" path="m5699759,l,,,45084r5699759,l5699759,xe" fillcolor="#f4b083" stroked="f">
                   <v:path arrowok="t"/>
                 </v:shape>
@@ -2684,12 +2684,21 @@
               </w:rPr>
             </w:pPr>
             <w:proofErr w:type="spellStart"/>
+            <w:proofErr w:type="gramStart"/>
             <w:r>
               <w:rPr>
                 <w:spacing w:val="-2"/>
                 <w:sz w:val="20"/>
               </w:rPr>
-              <w:t>mounika.devarapalem@appsyn</w:t>
+              <w:t>mounika.devarapalem</w:t>
+            </w:r>
+            <w:proofErr w:type="gramEnd"/>
+            <w:r>
+              <w:rPr>
+                <w:spacing w:val="-2"/>
+                <w:sz w:val="20"/>
+              </w:rPr>
+              <w:t>@appsyn</w:t>
             </w:r>
             <w:proofErr w:type="spellEnd"/>
             <w:r>
@@ -5179,12 +5188,17 @@
         <w:ind w:left="732"/>
       </w:pPr>
       <w:r>
-        <w:t xml:space="preserve">Please specify if any: </w:t>
+        <w:t xml:space="preserve">Please specify if </w:t>
+      </w:r>
+      <w:proofErr w:type="gramStart"/>
+      <w:r>
+        <w:t xml:space="preserve">any: </w:t>
       </w:r>
       <w:r>
         <w:t>{</w:t>
       </w:r>
       <w:proofErr w:type="spellStart"/>
+      <w:proofErr w:type="gramEnd"/>
       <w:r>
         <w:t>Mutually_agreed_points</w:t>
       </w:r>
@@ -5828,7 +5842,15 @@
         <w:t xml:space="preserve"> </w:t>
       </w:r>
       <w:r>
-        <w:t>following strengths to our work for all of our clients:</w:t>
+        <w:t xml:space="preserve">following strengths to our work for </w:t>
+      </w:r>
+      <w:proofErr w:type="gramStart"/>
+      <w:r>
+        <w:t>all of</w:t>
+      </w:r>
+      <w:proofErr w:type="gramEnd"/>
+      <w:r>
+        <w:t xml:space="preserve"> our clients:</w:t>
       </w:r>
     </w:p>
     <w:p>
@@ -8378,6 +8400,7 @@
                 <w:sz w:val="24"/>
               </w:rPr>
             </w:pPr>
+            <w:proofErr w:type="gramStart"/>
             <w:r>
               <w:rPr>
                 <w:sz w:val="24"/>
@@ -8388,7 +8411,14 @@
               <w:rPr>
                 <w:sz w:val="24"/>
               </w:rPr>
-              <w:t>{Advance}</w:t>
+              <w:t>{</w:t>
+            </w:r>
+            <w:proofErr w:type="gramEnd"/>
+            <w:r>
+              <w:rPr>
+                <w:sz w:val="24"/>
+              </w:rPr>
+              <w:t>Advance}</w:t>
             </w:r>
             <w:r>
               <w:rPr>
@@ -8476,12 +8506,14 @@
               </w:rPr>
               <w:t xml:space="preserve"> </w:t>
             </w:r>
+            <w:proofErr w:type="gramStart"/>
             <w:r>
               <w:rPr>
                 <w:sz w:val="24"/>
               </w:rPr>
               <w:t>ads</w:t>
             </w:r>
+            <w:proofErr w:type="gramEnd"/>
             <w:r>
               <w:rPr>
                 <w:spacing w:val="-3"/>
@@ -8535,6 +8567,7 @@
                 <w:sz w:val="24"/>
               </w:rPr>
             </w:pPr>
+            <w:proofErr w:type="gramStart"/>
             <w:r>
               <w:rPr>
                 <w:sz w:val="24"/>
@@ -8552,7 +8585,14 @@
               <w:rPr>
                 <w:sz w:val="24"/>
               </w:rPr>
-              <w:t>{balance}</w:t>
+              <w:t>{</w:t>
+            </w:r>
+            <w:proofErr w:type="gramEnd"/>
+            <w:r>
+              <w:rPr>
+                <w:sz w:val="24"/>
+              </w:rPr>
+              <w:t>balance}</w:t>
             </w:r>
             <w:r>
               <w:rPr>
@@ -9557,6 +9597,7 @@
         </w:rPr>
         <w:t xml:space="preserve"> </w:t>
       </w:r>
+      <w:proofErr w:type="gramStart"/>
       <w:r>
         <w:t>a</w:t>
       </w:r>
@@ -9569,6 +9610,7 @@
       <w:r>
         <w:t>project</w:t>
       </w:r>
+      <w:proofErr w:type="gramEnd"/>
       <w:r>
         <w:rPr>
           <w:spacing w:val="-3"/>
@@ -9893,7 +9935,15 @@
         <w:t xml:space="preserve"> </w:t>
       </w:r>
       <w:r>
-        <w:t>cooperation essential for the service delivery.</w:t>
+        <w:t xml:space="preserve">cooperation essential for the </w:t>
+      </w:r>
+      <w:proofErr w:type="gramStart"/>
+      <w:r>
+        <w:t>service delivery</w:t>
+      </w:r>
+      <w:proofErr w:type="gramEnd"/>
+      <w:r>
+        <w:t>.</w:t>
       </w:r>
     </w:p>
     <w:p>
@@ -10696,7 +10746,7 @@
           </mc:Choice>
           <mc:Fallback>
             <w:pict>
-              <v:group w14:anchorId="503AE971" id="Group 11" o:spid="_x0000_s1026" style="width:123.8pt;height:1.25pt;mso-position-horizontal-relative:char;mso-position-vertical-relative:line" coordsize="15722,158" o:gfxdata="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">
+              <v:group w14:anchorId="67AE371F" id="Group 11" o:spid="_x0000_s1026" style="width:123.8pt;height:1.25pt;mso-position-horizontal-relative:char;mso-position-vertical-relative:line" coordsize="15722,158" o:gfxdata="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">
                 <v:shape id="Graphic 12" o:spid="_x0000_s1027" style="position:absolute;left:63;top:63;width:15596;height:32;visibility:visible;mso-wrap-style:square;v-text-anchor:top" coordsize="1559560,3175" o:gfxdata="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" path="m1559559,l,,,3175r1559559,l1559559,xe" fillcolor="black" stroked="f">
                   <v:path arrowok="t"/>
                 </v:shape>
@@ -10849,7 +10899,7 @@
           </mc:Choice>
           <mc:Fallback>
             <w:pict>
-              <v:group w14:anchorId="2BACD8C9" id="Group 14" o:spid="_x0000_s1026" style="width:123.8pt;height:1.25pt;mso-position-horizontal-relative:char;mso-position-vertical-relative:line" coordsize="15722,158" o:gfxdata="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">
+              <v:group w14:anchorId="1B6266EF" id="Group 14" o:spid="_x0000_s1026" style="width:123.8pt;height:1.25pt;mso-position-horizontal-relative:char;mso-position-vertical-relative:line" coordsize="15722,158" o:gfxdata="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">
                 <v:shape id="Graphic 15" o:spid="_x0000_s1027" style="position:absolute;left:63;top:63;width:15596;height:32;visibility:visible;mso-wrap-style:square;v-text-anchor:top" coordsize="1559560,3175" o:gfxdata="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" path="m1559559,l,,,3174r1559559,l1559559,xe" fillcolor="black" stroked="f">
                   <v:path arrowok="t"/>
                 </v:shape>
@@ -10915,19 +10965,29 @@
         </w:tabs>
         <w:spacing w:before="185"/>
         <w:ind w:right="838"/>
-        <w:jc w:val="center"/>
-      </w:pPr>
-      <w:r>
-        <w:t xml:space="preserve">      </w:t>
-      </w:r>
-      <w:r>
-        <w:t xml:space="preserve">             </w:t>
-      </w:r>
-      <w:r>
-        <w:t>{date}</w:t>
-      </w:r>
-      <w:r>
-        <w:t xml:space="preserve">                                                                                </w:t>
+      </w:pPr>
+      <w:r>
+        <w:t xml:space="preserve">                </w:t>
+      </w:r>
+      <w:r>
+        <w:t xml:space="preserve">            </w:t>
+      </w:r>
+      <w:r>
+        <w:t xml:space="preserve">   </w:t>
+      </w:r>
+      <w:r>
+        <w:t>{</w:t>
+      </w:r>
+      <w:proofErr w:type="gramStart"/>
+      <w:r>
+        <w:t>date}</w:t>
+      </w:r>
+      <w:r>
+        <w:t xml:space="preserve">   </w:t>
+      </w:r>
+      <w:proofErr w:type="gramEnd"/>
+      <w:r>
+        <w:t xml:space="preserve">                                                                             </w:t>
       </w:r>
       <w:r>
         <w:t xml:space="preserve">                              </w:t>
@@ -11025,6 +11085,7 @@
         </w:rPr>
         <w:t xml:space="preserve"> </w:t>
       </w:r>
+      <w:proofErr w:type="gramStart"/>
       <w:r>
         <w:rPr>
           <w:b/>
@@ -11033,6 +11094,7 @@
         </w:rPr>
         <w:t>doing</w:t>
       </w:r>
+      <w:proofErr w:type="gramEnd"/>
       <w:r>
         <w:rPr>
           <w:b/>

</xml_diff>